<commit_message>
updated ms repo, integration tests and acceptance tests
</commit_message>
<xml_diff>
--- a/milestones/summer24--sft221-nbb-2/Documents/Testing/TestPlan/testPlan.docx
+++ b/milestones/summer24--sft221-nbb-2/Documents/Testing/TestPlan/testPlan.docx
@@ -92,7 +92,6 @@
         </w:rPr>
         <w:t xml:space="preserve">The project is a system that allocates additional delivery locations to delivery trucks along 3 different routes. The system must allocate the deliveries in an efficient manner while considering the capacity requirements of each truck and monitoring these requirements throughout the program. Essentially, a delivery must be assigned to the </w:t>
       </w:r>
-      <w:proofErr w:type="gramStart"/>
       <w:r>
         <w:rPr>
           <w:rFonts w:ascii="Calibri Light" w:hAnsi="Calibri Light" w:cs="Calibri Light"/>
@@ -100,9 +99,8 @@
           <w:sz w:val="23"/>
           <w:szCs w:val="23"/>
         </w:rPr>
-        <w:t>tuck</w:t>
-      </w:r>
-      <w:proofErr w:type="gramEnd"/>
+        <w:t>truck</w:t>
+      </w:r>
       <w:r>
         <w:rPr>
           <w:rFonts w:ascii="Calibri Light" w:hAnsi="Calibri Light" w:cs="Calibri Light"/>

</xml_diff>